<commit_message>
完成SpringBoot + MyBatis 整合
</commit_message>
<xml_diff>
--- a/softcits实战.docx
+++ b/softcits实战.docx
@@ -497,7 +497,107 @@
           <w:rFonts w:hint="eastAsia"/>
           <w:lang w:val="en-US" w:eastAsia="zh-CN"/>
         </w:rPr>
-        <w:t>创建数据库</w:t>
+        <w:t>创建数据库,SQL语句在softcits-pc-parent下db.txt</w:t>
+      </w:r>
+    </w:p>
+    <w:p>
+      <w:pPr>
+        <w:numPr>
+          <w:ilvl w:val="0"/>
+          <w:numId w:val="1"/>
+        </w:numPr>
+        <w:ind w:left="0" w:leftChars="0" w:firstLine="0" w:firstLineChars="0"/>
+        <w:rPr>
+          <w:rFonts w:hint="eastAsia"/>
+          <w:lang w:val="en-US" w:eastAsia="zh-CN"/>
+        </w:rPr>
+      </w:pPr>
+      <w:r>
+        <w:rPr>
+          <w:rFonts w:hint="eastAsia"/>
+          <w:lang w:val="en-US" w:eastAsia="zh-CN"/>
+        </w:rPr>
+        <w:t>使用MybatisGenerator自动生成model和mapper</w:t>
+      </w:r>
+    </w:p>
+    <w:p>
+      <w:pPr>
+        <w:numPr>
+          <w:ilvl w:val="0"/>
+          <w:numId w:val="1"/>
+        </w:numPr>
+        <w:ind w:left="0" w:leftChars="0" w:firstLine="0" w:firstLineChars="0"/>
+        <w:rPr>
+          <w:rFonts w:hint="eastAsia"/>
+          <w:lang w:val="en-US" w:eastAsia="zh-CN"/>
+        </w:rPr>
+      </w:pPr>
+      <w:r>
+        <w:rPr>
+          <w:rFonts w:hint="eastAsia"/>
+          <w:lang w:val="en-US" w:eastAsia="zh-CN"/>
+        </w:rPr>
+        <w:t>引入mybatis pom的依赖</w:t>
+      </w:r>
+    </w:p>
+    <w:p>
+      <w:pPr>
+        <w:numPr>
+          <w:ilvl w:val="0"/>
+          <w:numId w:val="1"/>
+        </w:numPr>
+        <w:ind w:left="0" w:leftChars="0" w:firstLine="0" w:firstLineChars="0"/>
+        <w:rPr>
+          <w:rFonts w:hint="eastAsia"/>
+          <w:lang w:val="en-US" w:eastAsia="zh-CN"/>
+        </w:rPr>
+      </w:pPr>
+      <w:r>
+        <w:rPr>
+          <w:rFonts w:hint="eastAsia"/>
+          <w:lang w:val="en-US" w:eastAsia="zh-CN"/>
+        </w:rPr>
+        <w:t>在application.yml中配置JDBC连接</w:t>
+      </w:r>
+    </w:p>
+    <w:p>
+      <w:pPr>
+        <w:numPr>
+          <w:ilvl w:val="0"/>
+          <w:numId w:val="1"/>
+        </w:numPr>
+        <w:ind w:left="0" w:leftChars="0" w:firstLine="0" w:firstLineChars="0"/>
+        <w:rPr>
+          <w:rFonts w:hint="eastAsia"/>
+          <w:lang w:val="en-US" w:eastAsia="zh-CN"/>
+        </w:rPr>
+      </w:pPr>
+      <w:r>
+        <w:rPr>
+          <w:rFonts w:hint="eastAsia"/>
+          <w:lang w:val="en-US" w:eastAsia="zh-CN"/>
+        </w:rPr>
+        <w:t>创建Service</w:t>
+      </w:r>
+    </w:p>
+    <w:p>
+      <w:pPr>
+        <w:numPr>
+          <w:ilvl w:val="0"/>
+          <w:numId w:val="1"/>
+        </w:numPr>
+        <w:ind w:left="0" w:leftChars="0" w:firstLine="0" w:firstLineChars="0"/>
+        <w:rPr>
+          <w:rFonts w:hint="eastAsia"/>
+          <w:lang w:val="en-US" w:eastAsia="zh-CN"/>
+        </w:rPr>
+      </w:pPr>
+      <w:r>
+        <w:rPr>
+          <w:rFonts w:hint="eastAsia"/>
+          <w:lang w:val="en-US" w:eastAsia="zh-CN"/>
+        </w:rPr>
+        <w:t>需要配置SpringBoot+MyBatis的整合</w:t>
       </w:r>
       <w:bookmarkStart w:id="0" w:name="_GoBack"/>
       <w:bookmarkEnd w:id="0"/>

</xml_diff>